<commit_message>
• เพิ่ม [Create category] - Use Case Description
</commit_message>
<xml_diff>
--- a/Use case description/[Remove book] - Use Case Description.docx
+++ b/Use case description/[Remove book] - Use Case Description.docx
@@ -117,7 +117,7 @@
             <w:pPr>
               <w:jc w:val="both"/>
               <w:rPr>
-                <w:rFonts w:asciiTheme="minorBidi" w:hAnsiTheme="minorBidi"/>
+                <w:rFonts w:asciiTheme="minorBidi" w:hAnsiTheme="minorBidi" w:hint="cs"/>
                 <w:sz w:val="28"/>
               </w:rPr>
             </w:pPr>
@@ -175,6 +175,15 @@
                 <w:sz w:val="28"/>
               </w:rPr>
             </w:pPr>
+            <w:r>
+              <w:rPr>
+                <w:rFonts w:asciiTheme="minorBidi" w:hAnsiTheme="minorBidi"/>
+                <w:sz w:val="28"/>
+              </w:rPr>
+              <w:t xml:space="preserve">Mr. </w:t>
+            </w:r>
+            <w:bookmarkStart w:id="0" w:name="_GoBack"/>
+            <w:bookmarkEnd w:id="0"/>
             <w:proofErr w:type="spellStart"/>
             <w:r>
               <w:rPr>
@@ -1770,8 +1779,6 @@
               </w:rPr>
               <w:t>.</w:t>
             </w:r>
-            <w:bookmarkStart w:id="0" w:name="_GoBack"/>
-            <w:bookmarkEnd w:id="0"/>
           </w:p>
         </w:tc>
       </w:tr>

</xml_diff>

<commit_message>
• เพิ่ม E: NO confirm button. •เพิ่ม [Update categories] - Use case description.
</commit_message>
<xml_diff>
--- a/Use case description/[Remove book] - Use Case Description.docx
+++ b/Use case description/[Remove book] - Use Case Description.docx
@@ -117,7 +117,7 @@
             <w:pPr>
               <w:jc w:val="both"/>
               <w:rPr>
-                <w:rFonts w:asciiTheme="minorBidi" w:hAnsiTheme="minorBidi" w:hint="cs"/>
+                <w:rFonts w:asciiTheme="minorBidi" w:hAnsiTheme="minorBidi"/>
                 <w:sz w:val="28"/>
               </w:rPr>
             </w:pPr>
@@ -180,10 +180,16 @@
                 <w:rFonts w:asciiTheme="minorBidi" w:hAnsiTheme="minorBidi"/>
                 <w:sz w:val="28"/>
               </w:rPr>
-              <w:t xml:space="preserve">Mr. </w:t>
-            </w:r>
-            <w:bookmarkStart w:id="0" w:name="_GoBack"/>
-            <w:bookmarkEnd w:id="0"/>
+              <w:t>Mr</w:t>
+            </w:r>
+            <w:r>
+              <w:rPr>
+                <w:rFonts w:asciiTheme="minorBidi" w:hAnsiTheme="minorBidi" w:cs="Cordia New"/>
+                <w:sz w:val="28"/>
+                <w:cs/>
+              </w:rPr>
+              <w:t xml:space="preserve">. </w:t>
+            </w:r>
             <w:proofErr w:type="spellStart"/>
             <w:r>
               <w:rPr>
@@ -1285,8 +1291,249 @@
             </w:r>
             <w:r>
               <w:rPr>
-                <w:rFonts w:asciiTheme="minorBidi" w:hAnsiTheme="minorBidi" w:cs="Cordia New" w:hint="cs"/>
+                <w:rFonts w:asciiTheme="minorBidi" w:hAnsiTheme="minorBidi" w:hint="cs"/>
+                <w:sz w:val="28"/>
+                <w:cs/>
+              </w:rPr>
+              <w:t xml:space="preserve"> </w:t>
+            </w:r>
+            <w:r>
+              <w:rPr>
+                <w:rFonts w:asciiTheme="minorBidi" w:hAnsiTheme="minorBidi"/>
                 <w:color w:val="FF0000"/>
+                <w:sz w:val="28"/>
+              </w:rPr>
+              <w:t>[E1: click “No” button]</w:t>
+            </w:r>
+          </w:p>
+        </w:tc>
+      </w:tr>
+      <w:tr>
+        <w:tc>
+          <w:tcPr>
+            <w:tcW w:w="814" w:type="pct"/>
+          </w:tcPr>
+          <w:p>
+            <w:pPr>
+              <w:jc w:val="both"/>
+              <w:rPr>
+                <w:rFonts w:asciiTheme="minorBidi" w:hAnsiTheme="minorBidi"/>
+                <w:sz w:val="28"/>
+              </w:rPr>
+            </w:pPr>
+            <w:r>
+              <w:rPr>
+                <w:rFonts w:asciiTheme="minorBidi" w:hAnsiTheme="minorBidi"/>
+                <w:sz w:val="28"/>
+              </w:rPr>
+              <w:t>4</w:t>
+            </w:r>
+            <w:r>
+              <w:rPr>
+                <w:rFonts w:asciiTheme="minorBidi" w:hAnsiTheme="minorBidi"/>
+                <w:sz w:val="28"/>
+                <w:cs/>
+              </w:rPr>
+              <w:t>.</w:t>
+            </w:r>
+          </w:p>
+        </w:tc>
+        <w:tc>
+          <w:tcPr>
+            <w:tcW w:w="2134" w:type="pct"/>
+            <w:gridSpan w:val="2"/>
+          </w:tcPr>
+          <w:p>
+            <w:pPr>
+              <w:jc w:val="both"/>
+              <w:rPr>
+                <w:rFonts w:asciiTheme="minorBidi" w:hAnsiTheme="minorBidi"/>
+                <w:sz w:val="28"/>
+              </w:rPr>
+            </w:pPr>
+            <w:r>
+              <w:rPr>
+                <w:rFonts w:asciiTheme="minorBidi" w:hAnsiTheme="minorBidi"/>
+                <w:sz w:val="28"/>
+              </w:rPr>
+              <w:t>The librarian click “Yes” button</w:t>
+            </w:r>
+            <w:r>
+              <w:rPr>
+                <w:rFonts w:asciiTheme="minorBidi" w:hAnsiTheme="minorBidi"/>
+                <w:sz w:val="28"/>
+                <w:cs/>
+              </w:rPr>
+              <w:t>.</w:t>
+            </w:r>
+          </w:p>
+        </w:tc>
+        <w:tc>
+          <w:tcPr>
+            <w:tcW w:w="2052" w:type="pct"/>
+            <w:gridSpan w:val="3"/>
+          </w:tcPr>
+          <w:p>
+            <w:pPr>
+              <w:jc w:val="both"/>
+              <w:rPr>
+                <w:rFonts w:asciiTheme="minorBidi" w:hAnsiTheme="minorBidi"/>
+                <w:sz w:val="28"/>
+              </w:rPr>
+            </w:pPr>
+          </w:p>
+        </w:tc>
+      </w:tr>
+      <w:tr>
+        <w:tc>
+          <w:tcPr>
+            <w:tcW w:w="814" w:type="pct"/>
+          </w:tcPr>
+          <w:p>
+            <w:pPr>
+              <w:jc w:val="both"/>
+              <w:rPr>
+                <w:rFonts w:asciiTheme="minorBidi" w:hAnsiTheme="minorBidi"/>
+                <w:sz w:val="28"/>
+              </w:rPr>
+            </w:pPr>
+            <w:r>
+              <w:rPr>
+                <w:rFonts w:asciiTheme="minorBidi" w:hAnsiTheme="minorBidi"/>
+                <w:sz w:val="28"/>
+              </w:rPr>
+              <w:t>5</w:t>
+            </w:r>
+            <w:r>
+              <w:rPr>
+                <w:rFonts w:asciiTheme="minorBidi" w:hAnsiTheme="minorBidi"/>
+                <w:sz w:val="28"/>
+                <w:cs/>
+              </w:rPr>
+              <w:t>.</w:t>
+            </w:r>
+          </w:p>
+        </w:tc>
+        <w:tc>
+          <w:tcPr>
+            <w:tcW w:w="2134" w:type="pct"/>
+            <w:gridSpan w:val="2"/>
+          </w:tcPr>
+          <w:p>
+            <w:pPr>
+              <w:jc w:val="both"/>
+              <w:rPr>
+                <w:rFonts w:asciiTheme="minorBidi" w:hAnsiTheme="minorBidi"/>
+                <w:sz w:val="28"/>
+              </w:rPr>
+            </w:pPr>
+          </w:p>
+        </w:tc>
+        <w:tc>
+          <w:tcPr>
+            <w:tcW w:w="2052" w:type="pct"/>
+            <w:gridSpan w:val="3"/>
+          </w:tcPr>
+          <w:p>
+            <w:pPr>
+              <w:jc w:val="both"/>
+              <w:rPr>
+                <w:rFonts w:asciiTheme="minorBidi" w:hAnsiTheme="minorBidi" w:hint="cs"/>
+                <w:sz w:val="28"/>
+              </w:rPr>
+            </w:pPr>
+            <w:r>
+              <w:rPr>
+                <w:rFonts w:asciiTheme="minorBidi" w:hAnsiTheme="minorBidi"/>
+                <w:color w:val="000000"/>
+                <w:sz w:val="28"/>
+              </w:rPr>
+              <w:t xml:space="preserve">The system shall update the book status to </w:t>
+            </w:r>
+            <w:r>
+              <w:rPr>
+                <w:rFonts w:asciiTheme="minorBidi" w:hAnsiTheme="minorBidi"/>
+                <w:color w:val="000000"/>
+                <w:sz w:val="28"/>
+                <w:cs/>
+              </w:rPr>
+              <w:t>“</w:t>
+            </w:r>
+            <w:r>
+              <w:rPr>
+                <w:rFonts w:asciiTheme="minorBidi" w:hAnsiTheme="minorBidi"/>
+                <w:color w:val="000000"/>
+                <w:sz w:val="28"/>
+              </w:rPr>
+              <w:t>removed</w:t>
+            </w:r>
+            <w:r>
+              <w:rPr>
+                <w:rFonts w:asciiTheme="minorBidi" w:hAnsiTheme="minorBidi"/>
+                <w:color w:val="000000"/>
+                <w:sz w:val="28"/>
+                <w:cs/>
+              </w:rPr>
+              <w:t xml:space="preserve">” </w:t>
+            </w:r>
+            <w:r>
+              <w:rPr>
+                <w:rFonts w:asciiTheme="minorBidi" w:hAnsiTheme="minorBidi"/>
+                <w:color w:val="000000"/>
+                <w:sz w:val="28"/>
+              </w:rPr>
+              <w:t xml:space="preserve">when the librarian </w:t>
+            </w:r>
+            <w:r>
+              <w:rPr>
+                <w:rFonts w:asciiTheme="minorBidi" w:hAnsiTheme="minorBidi"/>
+                <w:noProof/>
+                <w:color w:val="000000"/>
+                <w:sz w:val="28"/>
+              </w:rPr>
+              <w:t>clicks</w:t>
+            </w:r>
+            <w:r>
+              <w:rPr>
+                <w:rFonts w:asciiTheme="minorBidi" w:hAnsiTheme="minorBidi"/>
+                <w:color w:val="000000"/>
+                <w:sz w:val="28"/>
+                <w:cs/>
+              </w:rPr>
+              <w:t xml:space="preserve"> “</w:t>
+            </w:r>
+            <w:r>
+              <w:rPr>
+                <w:rFonts w:asciiTheme="minorBidi" w:hAnsiTheme="minorBidi"/>
+                <w:color w:val="000000"/>
+                <w:sz w:val="28"/>
+              </w:rPr>
+              <w:t>Yes</w:t>
+            </w:r>
+            <w:r>
+              <w:rPr>
+                <w:rFonts w:asciiTheme="minorBidi" w:hAnsiTheme="minorBidi"/>
+                <w:noProof/>
+                <w:color w:val="000000"/>
+                <w:sz w:val="28"/>
+              </w:rPr>
+              <w:t>”</w:t>
+            </w:r>
+            <w:r>
+              <w:rPr>
+                <w:rFonts w:asciiTheme="minorBidi" w:hAnsiTheme="minorBidi"/>
+                <w:noProof/>
+                <w:color w:val="000000"/>
+                <w:sz w:val="28"/>
+                <w:cs/>
+              </w:rPr>
+              <w:t>.</w:t>
+            </w:r>
+            <w:r>
+              <w:rPr>
+                <w:rFonts w:asciiTheme="minorBidi" w:hAnsiTheme="minorBidi" w:hint="cs"/>
+                <w:noProof/>
+                <w:color w:val="000000"/>
                 <w:sz w:val="28"/>
                 <w:cs/>
               </w:rPr>
@@ -1342,75 +1589,46 @@
         <w:tc>
           <w:tcPr>
             <w:tcW w:w="814" w:type="pct"/>
-          </w:tcPr>
-          <w:p>
-            <w:pPr>
-              <w:jc w:val="both"/>
-              <w:rPr>
-                <w:rFonts w:asciiTheme="minorBidi" w:hAnsiTheme="minorBidi"/>
-                <w:sz w:val="28"/>
-              </w:rPr>
-            </w:pPr>
-            <w:r>
-              <w:rPr>
-                <w:rFonts w:asciiTheme="minorBidi" w:hAnsiTheme="minorBidi"/>
-                <w:sz w:val="28"/>
-              </w:rPr>
-              <w:t>4</w:t>
-            </w:r>
-            <w:r>
-              <w:rPr>
-                <w:rFonts w:asciiTheme="minorBidi" w:hAnsiTheme="minorBidi"/>
-                <w:sz w:val="28"/>
-                <w:cs/>
-              </w:rPr>
-              <w:t>.</w:t>
-            </w:r>
-          </w:p>
-        </w:tc>
-        <w:tc>
-          <w:tcPr>
-            <w:tcW w:w="2134" w:type="pct"/>
-            <w:gridSpan w:val="2"/>
-          </w:tcPr>
-          <w:p>
-            <w:pPr>
-              <w:jc w:val="both"/>
-              <w:rPr>
-                <w:rFonts w:asciiTheme="minorBidi" w:hAnsiTheme="minorBidi"/>
-                <w:sz w:val="28"/>
-              </w:rPr>
-            </w:pPr>
-            <w:r>
-              <w:rPr>
-                <w:rFonts w:asciiTheme="minorBidi" w:hAnsiTheme="minorBidi"/>
-                <w:sz w:val="28"/>
-              </w:rPr>
-              <w:t>The librarian click “Yes” button</w:t>
-            </w:r>
-            <w:r>
-              <w:rPr>
-                <w:rFonts w:asciiTheme="minorBidi" w:hAnsiTheme="minorBidi"/>
-                <w:sz w:val="28"/>
-                <w:cs/>
-              </w:rPr>
-              <w:t>.</w:t>
-            </w:r>
-          </w:p>
-        </w:tc>
-        <w:tc>
-          <w:tcPr>
-            <w:tcW w:w="2052" w:type="pct"/>
-            <w:gridSpan w:val="3"/>
-          </w:tcPr>
-          <w:p>
-            <w:pPr>
-              <w:jc w:val="both"/>
-              <w:rPr>
-                <w:rFonts w:asciiTheme="minorBidi" w:hAnsiTheme="minorBidi"/>
-                <w:sz w:val="28"/>
-              </w:rPr>
-            </w:pPr>
+            <w:shd w:val="clear" w:color="auto" w:fill="E7E6E6" w:themeFill="background2"/>
+          </w:tcPr>
+          <w:p>
+            <w:pPr>
+              <w:jc w:val="both"/>
+              <w:rPr>
+                <w:rFonts w:asciiTheme="minorBidi" w:hAnsiTheme="minorBidi"/>
+                <w:sz w:val="28"/>
+              </w:rPr>
+            </w:pPr>
+            <w:r>
+              <w:rPr>
+                <w:rFonts w:asciiTheme="minorBidi" w:hAnsiTheme="minorBidi"/>
+                <w:sz w:val="28"/>
+              </w:rPr>
+              <w:t>Alternative Flow</w:t>
+            </w:r>
+          </w:p>
+        </w:tc>
+        <w:tc>
+          <w:tcPr>
+            <w:tcW w:w="4186" w:type="pct"/>
+            <w:gridSpan w:val="5"/>
+          </w:tcPr>
+          <w:p>
+            <w:pPr>
+              <w:jc w:val="center"/>
+              <w:rPr>
+                <w:rFonts w:asciiTheme="minorBidi" w:hAnsiTheme="minorBidi"/>
+                <w:sz w:val="28"/>
+              </w:rPr>
+            </w:pPr>
+            <w:r>
+              <w:rPr>
+                <w:rFonts w:asciiTheme="minorBidi" w:hAnsiTheme="minorBidi"/>
+                <w:sz w:val="28"/>
+                <w:cs/>
+              </w:rPr>
+              <w:t>-</w:t>
+            </w:r>
           </w:p>
         </w:tc>
       </w:tr>
@@ -1418,154 +1636,6 @@
         <w:tc>
           <w:tcPr>
             <w:tcW w:w="814" w:type="pct"/>
-          </w:tcPr>
-          <w:p>
-            <w:pPr>
-              <w:jc w:val="both"/>
-              <w:rPr>
-                <w:rFonts w:asciiTheme="minorBidi" w:hAnsiTheme="minorBidi"/>
-                <w:sz w:val="28"/>
-              </w:rPr>
-            </w:pPr>
-            <w:r>
-              <w:rPr>
-                <w:rFonts w:asciiTheme="minorBidi" w:hAnsiTheme="minorBidi"/>
-                <w:sz w:val="28"/>
-              </w:rPr>
-              <w:t>5</w:t>
-            </w:r>
-            <w:r>
-              <w:rPr>
-                <w:rFonts w:asciiTheme="minorBidi" w:hAnsiTheme="minorBidi"/>
-                <w:sz w:val="28"/>
-                <w:cs/>
-              </w:rPr>
-              <w:t>.</w:t>
-            </w:r>
-          </w:p>
-        </w:tc>
-        <w:tc>
-          <w:tcPr>
-            <w:tcW w:w="2134" w:type="pct"/>
-            <w:gridSpan w:val="2"/>
-          </w:tcPr>
-          <w:p>
-            <w:pPr>
-              <w:jc w:val="both"/>
-              <w:rPr>
-                <w:rFonts w:asciiTheme="minorBidi" w:hAnsiTheme="minorBidi"/>
-                <w:sz w:val="28"/>
-              </w:rPr>
-            </w:pPr>
-          </w:p>
-        </w:tc>
-        <w:tc>
-          <w:tcPr>
-            <w:tcW w:w="2052" w:type="pct"/>
-            <w:gridSpan w:val="3"/>
-          </w:tcPr>
-          <w:p>
-            <w:pPr>
-              <w:jc w:val="both"/>
-              <w:rPr>
-                <w:rFonts w:asciiTheme="minorBidi" w:hAnsiTheme="minorBidi"/>
-                <w:sz w:val="28"/>
-              </w:rPr>
-            </w:pPr>
-            <w:r>
-              <w:rPr>
-                <w:rFonts w:asciiTheme="minorBidi" w:hAnsiTheme="minorBidi"/>
-                <w:color w:val="000000"/>
-                <w:sz w:val="28"/>
-              </w:rPr>
-              <w:t xml:space="preserve">The system shall update the book status to </w:t>
-            </w:r>
-            <w:r>
-              <w:rPr>
-                <w:rFonts w:asciiTheme="minorBidi" w:hAnsiTheme="minorBidi"/>
-                <w:color w:val="000000"/>
-                <w:sz w:val="28"/>
-                <w:cs/>
-              </w:rPr>
-              <w:t>“</w:t>
-            </w:r>
-            <w:r>
-              <w:rPr>
-                <w:rFonts w:asciiTheme="minorBidi" w:hAnsiTheme="minorBidi"/>
-                <w:color w:val="000000"/>
-                <w:sz w:val="28"/>
-              </w:rPr>
-              <w:t>removed</w:t>
-            </w:r>
-            <w:r>
-              <w:rPr>
-                <w:rFonts w:asciiTheme="minorBidi" w:hAnsiTheme="minorBidi"/>
-                <w:color w:val="000000"/>
-                <w:sz w:val="28"/>
-                <w:cs/>
-              </w:rPr>
-              <w:t xml:space="preserve">” </w:t>
-            </w:r>
-            <w:r>
-              <w:rPr>
-                <w:rFonts w:asciiTheme="minorBidi" w:hAnsiTheme="minorBidi"/>
-                <w:color w:val="000000"/>
-                <w:sz w:val="28"/>
-              </w:rPr>
-              <w:t xml:space="preserve">when the librarian </w:t>
-            </w:r>
-            <w:r>
-              <w:rPr>
-                <w:rFonts w:asciiTheme="minorBidi" w:hAnsiTheme="minorBidi"/>
-                <w:noProof/>
-                <w:color w:val="000000"/>
-                <w:sz w:val="28"/>
-              </w:rPr>
-              <w:t>clicks</w:t>
-            </w:r>
-            <w:r>
-              <w:rPr>
-                <w:rFonts w:asciiTheme="minorBidi" w:hAnsiTheme="minorBidi"/>
-                <w:color w:val="000000"/>
-                <w:sz w:val="28"/>
-                <w:cs/>
-              </w:rPr>
-              <w:t xml:space="preserve"> “</w:t>
-            </w:r>
-            <w:r>
-              <w:rPr>
-                <w:rFonts w:asciiTheme="minorBidi" w:hAnsiTheme="minorBidi"/>
-                <w:color w:val="000000"/>
-                <w:sz w:val="28"/>
-              </w:rPr>
-              <w:t>Yes</w:t>
-            </w:r>
-            <w:r>
-              <w:rPr>
-                <w:rFonts w:asciiTheme="minorBidi" w:hAnsiTheme="minorBidi"/>
-                <w:noProof/>
-                <w:color w:val="000000"/>
-                <w:sz w:val="28"/>
-              </w:rPr>
-              <w:t>”</w:t>
-            </w:r>
-            <w:r>
-              <w:rPr>
-                <w:rFonts w:asciiTheme="minorBidi" w:hAnsiTheme="minorBidi"/>
-                <w:noProof/>
-                <w:color w:val="000000"/>
-                <w:sz w:val="28"/>
-                <w:cs/>
-              </w:rPr>
-              <w:t>.</w:t>
-            </w:r>
-          </w:p>
-        </w:tc>
-      </w:tr>
-      <w:tr>
-        <w:tc>
-          <w:tcPr>
-            <w:tcW w:w="814" w:type="pct"/>
             <w:shd w:val="clear" w:color="auto" w:fill="E7E6E6" w:themeFill="background2"/>
           </w:tcPr>
           <w:p>
@@ -1581,7 +1651,7 @@
                 <w:rFonts w:asciiTheme="minorBidi" w:hAnsiTheme="minorBidi"/>
                 <w:sz w:val="28"/>
               </w:rPr>
-              <w:t>Alternative Flow</w:t>
+              <w:t>Exception Flow</w:t>
             </w:r>
           </w:p>
         </w:tc>
@@ -1592,65 +1662,57 @@
           </w:tcPr>
           <w:p>
             <w:pPr>
-              <w:jc w:val="center"/>
-              <w:rPr>
-                <w:rFonts w:asciiTheme="minorBidi" w:hAnsiTheme="minorBidi"/>
-                <w:sz w:val="28"/>
-              </w:rPr>
-            </w:pPr>
-            <w:r>
-              <w:rPr>
-                <w:rFonts w:asciiTheme="minorBidi" w:hAnsiTheme="minorBidi"/>
-                <w:sz w:val="28"/>
-                <w:cs/>
-              </w:rPr>
-              <w:t>-</w:t>
-            </w:r>
-          </w:p>
-        </w:tc>
-      </w:tr>
-      <w:tr>
-        <w:tc>
-          <w:tcPr>
-            <w:tcW w:w="814" w:type="pct"/>
-            <w:shd w:val="clear" w:color="auto" w:fill="E7E6E6" w:themeFill="background2"/>
-          </w:tcPr>
-          <w:p>
-            <w:pPr>
-              <w:jc w:val="both"/>
-              <w:rPr>
-                <w:rFonts w:asciiTheme="minorBidi" w:hAnsiTheme="minorBidi"/>
-                <w:sz w:val="28"/>
-              </w:rPr>
-            </w:pPr>
-            <w:r>
-              <w:rPr>
-                <w:rFonts w:asciiTheme="minorBidi" w:hAnsiTheme="minorBidi"/>
-                <w:sz w:val="28"/>
-              </w:rPr>
-              <w:t>Exception Flow</w:t>
-            </w:r>
-          </w:p>
-        </w:tc>
-        <w:tc>
-          <w:tcPr>
-            <w:tcW w:w="4186" w:type="pct"/>
-            <w:gridSpan w:val="5"/>
-          </w:tcPr>
-          <w:p>
-            <w:pPr>
-              <w:jc w:val="both"/>
-              <w:rPr>
-                <w:rFonts w:asciiTheme="minorBidi" w:hAnsiTheme="minorBidi"/>
-                <w:sz w:val="28"/>
-              </w:rPr>
-            </w:pPr>
-            <w:r>
-              <w:rPr>
-                <w:rFonts w:asciiTheme="minorBidi" w:hAnsiTheme="minorBidi"/>
-                <w:sz w:val="28"/>
-              </w:rPr>
-              <w:t>E1</w:t>
+              <w:jc w:val="both"/>
+              <w:rPr>
+                <w:rFonts w:asciiTheme="minorBidi" w:hAnsiTheme="minorBidi"/>
+                <w:sz w:val="28"/>
+              </w:rPr>
+            </w:pPr>
+            <w:r>
+              <w:rPr>
+                <w:rFonts w:asciiTheme="minorBidi" w:hAnsiTheme="minorBidi"/>
+                <w:sz w:val="28"/>
+              </w:rPr>
+              <w:t>E1: Click “No” button.</w:t>
+            </w:r>
+          </w:p>
+          <w:p>
+            <w:pPr>
+              <w:pStyle w:val="a4"/>
+              <w:numPr>
+                <w:ilvl w:val="0"/>
+                <w:numId w:val="2"/>
+              </w:numPr>
+              <w:jc w:val="both"/>
+              <w:rPr>
+                <w:rFonts w:asciiTheme="minorBidi" w:hAnsiTheme="minorBidi"/>
+                <w:sz w:val="28"/>
+              </w:rPr>
+            </w:pPr>
+            <w:r>
+              <w:rPr>
+                <w:rFonts w:asciiTheme="minorBidi" w:hAnsiTheme="minorBidi"/>
+                <w:sz w:val="28"/>
+              </w:rPr>
+              <w:t>Use case ends.</w:t>
+            </w:r>
+            <w:bookmarkStart w:id="0" w:name="_GoBack"/>
+            <w:bookmarkEnd w:id="0"/>
+          </w:p>
+          <w:p>
+            <w:pPr>
+              <w:jc w:val="both"/>
+              <w:rPr>
+                <w:rFonts w:asciiTheme="minorBidi" w:hAnsiTheme="minorBidi"/>
+                <w:sz w:val="28"/>
+              </w:rPr>
+            </w:pPr>
+            <w:r>
+              <w:rPr>
+                <w:rFonts w:asciiTheme="minorBidi" w:hAnsiTheme="minorBidi"/>
+                <w:sz w:val="28"/>
+              </w:rPr>
+              <w:t>E2</w:t>
             </w:r>
             <w:r>
               <w:rPr>
@@ -1769,6 +1831,7 @@
                 <w:rFonts w:asciiTheme="minorBidi" w:hAnsiTheme="minorBidi"/>
                 <w:sz w:val="28"/>
               </w:rPr>
+              <w:lastRenderedPageBreak/>
               <w:t>Use case ends</w:t>
             </w:r>
             <w:r>
@@ -1801,6 +1864,7 @@
                 <w:rFonts w:asciiTheme="minorBidi" w:hAnsiTheme="minorBidi"/>
                 <w:sz w:val="28"/>
               </w:rPr>
+              <w:lastRenderedPageBreak/>
               <w:t>Assumption</w:t>
             </w:r>
           </w:p>
@@ -1970,8 +2034,124 @@
       </w:rPr>
     </w:lvl>
   </w:abstractNum>
+  <w:abstractNum w:abstractNumId="1" w15:restartNumberingAfterBreak="0">
+    <w:nsid w:val="7F610AE3"/>
+    <w:multiLevelType w:val="hybridMultilevel"/>
+    <w:tmpl w:val="CF30FE56"/>
+    <w:lvl w:ilvl="0" w:tplc="04090001">
+      <w:start w:val="1"/>
+      <w:numFmt w:val="bullet"/>
+      <w:lvlText w:val=""/>
+      <w:lvlJc w:val="left"/>
+      <w:pPr>
+        <w:ind w:left="720" w:hanging="360"/>
+      </w:pPr>
+      <w:rPr>
+        <w:rFonts w:ascii="Symbol" w:hAnsi="Symbol" w:hint="default"/>
+      </w:rPr>
+    </w:lvl>
+    <w:lvl w:ilvl="1" w:tplc="04090003" w:tentative="1">
+      <w:start w:val="1"/>
+      <w:numFmt w:val="bullet"/>
+      <w:lvlText w:val="o"/>
+      <w:lvlJc w:val="left"/>
+      <w:pPr>
+        <w:ind w:left="1440" w:hanging="360"/>
+      </w:pPr>
+      <w:rPr>
+        <w:rFonts w:ascii="Courier New" w:hAnsi="Courier New" w:cs="Courier New" w:hint="default"/>
+      </w:rPr>
+    </w:lvl>
+    <w:lvl w:ilvl="2" w:tplc="04090005" w:tentative="1">
+      <w:start w:val="1"/>
+      <w:numFmt w:val="bullet"/>
+      <w:lvlText w:val=""/>
+      <w:lvlJc w:val="left"/>
+      <w:pPr>
+        <w:ind w:left="2160" w:hanging="360"/>
+      </w:pPr>
+      <w:rPr>
+        <w:rFonts w:ascii="Wingdings" w:hAnsi="Wingdings" w:hint="default"/>
+      </w:rPr>
+    </w:lvl>
+    <w:lvl w:ilvl="3" w:tplc="04090001" w:tentative="1">
+      <w:start w:val="1"/>
+      <w:numFmt w:val="bullet"/>
+      <w:lvlText w:val=""/>
+      <w:lvlJc w:val="left"/>
+      <w:pPr>
+        <w:ind w:left="2880" w:hanging="360"/>
+      </w:pPr>
+      <w:rPr>
+        <w:rFonts w:ascii="Symbol" w:hAnsi="Symbol" w:hint="default"/>
+      </w:rPr>
+    </w:lvl>
+    <w:lvl w:ilvl="4" w:tplc="04090003" w:tentative="1">
+      <w:start w:val="1"/>
+      <w:numFmt w:val="bullet"/>
+      <w:lvlText w:val="o"/>
+      <w:lvlJc w:val="left"/>
+      <w:pPr>
+        <w:ind w:left="3600" w:hanging="360"/>
+      </w:pPr>
+      <w:rPr>
+        <w:rFonts w:ascii="Courier New" w:hAnsi="Courier New" w:cs="Courier New" w:hint="default"/>
+      </w:rPr>
+    </w:lvl>
+    <w:lvl w:ilvl="5" w:tplc="04090005" w:tentative="1">
+      <w:start w:val="1"/>
+      <w:numFmt w:val="bullet"/>
+      <w:lvlText w:val=""/>
+      <w:lvlJc w:val="left"/>
+      <w:pPr>
+        <w:ind w:left="4320" w:hanging="360"/>
+      </w:pPr>
+      <w:rPr>
+        <w:rFonts w:ascii="Wingdings" w:hAnsi="Wingdings" w:hint="default"/>
+      </w:rPr>
+    </w:lvl>
+    <w:lvl w:ilvl="6" w:tplc="04090001" w:tentative="1">
+      <w:start w:val="1"/>
+      <w:numFmt w:val="bullet"/>
+      <w:lvlText w:val=""/>
+      <w:lvlJc w:val="left"/>
+      <w:pPr>
+        <w:ind w:left="5040" w:hanging="360"/>
+      </w:pPr>
+      <w:rPr>
+        <w:rFonts w:ascii="Symbol" w:hAnsi="Symbol" w:hint="default"/>
+      </w:rPr>
+    </w:lvl>
+    <w:lvl w:ilvl="7" w:tplc="04090003" w:tentative="1">
+      <w:start w:val="1"/>
+      <w:numFmt w:val="bullet"/>
+      <w:lvlText w:val="o"/>
+      <w:lvlJc w:val="left"/>
+      <w:pPr>
+        <w:ind w:left="5760" w:hanging="360"/>
+      </w:pPr>
+      <w:rPr>
+        <w:rFonts w:ascii="Courier New" w:hAnsi="Courier New" w:cs="Courier New" w:hint="default"/>
+      </w:rPr>
+    </w:lvl>
+    <w:lvl w:ilvl="8" w:tplc="04090005" w:tentative="1">
+      <w:start w:val="1"/>
+      <w:numFmt w:val="bullet"/>
+      <w:lvlText w:val=""/>
+      <w:lvlJc w:val="left"/>
+      <w:pPr>
+        <w:ind w:left="6480" w:hanging="360"/>
+      </w:pPr>
+      <w:rPr>
+        <w:rFonts w:ascii="Wingdings" w:hAnsi="Wingdings" w:hint="default"/>
+      </w:rPr>
+    </w:lvl>
+  </w:abstractNum>
   <w:num w:numId="1">
     <w:abstractNumId w:val="0"/>
+  </w:num>
+  <w:num w:numId="2">
+    <w:abstractNumId w:val="1"/>
   </w:num>
 </w:numbering>
 </file>

</xml_diff>

<commit_message>
• เพิ่ม [Remove category]-Use Case Description
</commit_message>
<xml_diff>
--- a/Use case description/[Remove book] - Use Case Description.docx
+++ b/Use case description/[Remove book] - Use Case Description.docx
@@ -1299,11 +1299,46 @@
             </w:r>
             <w:r>
               <w:rPr>
-                <w:rFonts w:asciiTheme="minorBidi" w:hAnsiTheme="minorBidi"/>
+                <w:rFonts w:asciiTheme="minorBidi" w:hAnsiTheme="minorBidi" w:cs="Cordia New"/>
                 <w:color w:val="FF0000"/>
                 <w:sz w:val="28"/>
-              </w:rPr>
-              <w:t>[E1: click “No” button]</w:t>
+                <w:cs/>
+              </w:rPr>
+              <w:t>[</w:t>
+            </w:r>
+            <w:r>
+              <w:rPr>
+                <w:rFonts w:asciiTheme="minorBidi" w:hAnsiTheme="minorBidi"/>
+                <w:color w:val="FF0000"/>
+                <w:sz w:val="28"/>
+              </w:rPr>
+              <w:t>E1</w:t>
+            </w:r>
+            <w:r>
+              <w:rPr>
+                <w:rFonts w:asciiTheme="minorBidi" w:hAnsiTheme="minorBidi" w:cs="Cordia New"/>
+                <w:color w:val="FF0000"/>
+                <w:sz w:val="28"/>
+                <w:cs/>
+              </w:rPr>
+              <w:t xml:space="preserve">: </w:t>
+            </w:r>
+            <w:r>
+              <w:rPr>
+                <w:rFonts w:asciiTheme="minorBidi" w:hAnsiTheme="minorBidi"/>
+                <w:color w:val="FF0000"/>
+                <w:sz w:val="28"/>
+              </w:rPr>
+              <w:t>click “No” button</w:t>
+            </w:r>
+            <w:r>
+              <w:rPr>
+                <w:rFonts w:asciiTheme="minorBidi" w:hAnsiTheme="minorBidi" w:cs="Cordia New"/>
+                <w:color w:val="FF0000"/>
+                <w:sz w:val="28"/>
+                <w:cs/>
+              </w:rPr>
+              <w:t>]</w:t>
             </w:r>
           </w:p>
         </w:tc>
@@ -1438,7 +1473,7 @@
             <w:pPr>
               <w:jc w:val="both"/>
               <w:rPr>
-                <w:rFonts w:asciiTheme="minorBidi" w:hAnsiTheme="minorBidi" w:hint="cs"/>
+                <w:rFonts w:asciiTheme="minorBidi" w:hAnsiTheme="minorBidi"/>
                 <w:sz w:val="28"/>
               </w:rPr>
             </w:pPr>
@@ -1554,8 +1589,10 @@
                 <w:color w:val="FF0000"/>
                 <w:sz w:val="28"/>
               </w:rPr>
-              <w:t>E1</w:t>
-            </w:r>
+              <w:t>E2</w:t>
+            </w:r>
+            <w:bookmarkStart w:id="0" w:name="_GoBack"/>
+            <w:bookmarkEnd w:id="0"/>
             <w:r>
               <w:rPr>
                 <w:rFonts w:asciiTheme="minorBidi" w:hAnsiTheme="minorBidi" w:cs="Cordia New"/>
@@ -1673,7 +1710,30 @@
                 <w:rFonts w:asciiTheme="minorBidi" w:hAnsiTheme="minorBidi"/>
                 <w:sz w:val="28"/>
               </w:rPr>
-              <w:t>E1: Click “No” button.</w:t>
+              <w:t>E1</w:t>
+            </w:r>
+            <w:r>
+              <w:rPr>
+                <w:rFonts w:asciiTheme="minorBidi" w:hAnsiTheme="minorBidi" w:cs="Cordia New"/>
+                <w:sz w:val="28"/>
+                <w:cs/>
+              </w:rPr>
+              <w:t xml:space="preserve">: </w:t>
+            </w:r>
+            <w:r>
+              <w:rPr>
+                <w:rFonts w:asciiTheme="minorBidi" w:hAnsiTheme="minorBidi"/>
+                <w:sz w:val="28"/>
+              </w:rPr>
+              <w:t>Click “No” button</w:t>
+            </w:r>
+            <w:r>
+              <w:rPr>
+                <w:rFonts w:asciiTheme="minorBidi" w:hAnsiTheme="minorBidi" w:cs="Cordia New"/>
+                <w:sz w:val="28"/>
+                <w:cs/>
+              </w:rPr>
+              <w:t>.</w:t>
             </w:r>
           </w:p>
           <w:p>
@@ -1694,10 +1754,16 @@
                 <w:rFonts w:asciiTheme="minorBidi" w:hAnsiTheme="minorBidi"/>
                 <w:sz w:val="28"/>
               </w:rPr>
-              <w:t>Use case ends.</w:t>
-            </w:r>
-            <w:bookmarkStart w:id="0" w:name="_GoBack"/>
-            <w:bookmarkEnd w:id="0"/>
+              <w:t>Use case ends</w:t>
+            </w:r>
+            <w:r>
+              <w:rPr>
+                <w:rFonts w:asciiTheme="minorBidi" w:hAnsiTheme="minorBidi" w:cs="Cordia New"/>
+                <w:sz w:val="28"/>
+                <w:cs/>
+              </w:rPr>
+              <w:t>.</w:t>
+            </w:r>
           </w:p>
           <w:p>
             <w:pPr>

</xml_diff>